<commit_message>
Add documentation file: Rencana_WebGIS_Tegalsambi.html
</commit_message>
<xml_diff>
--- a/Rencana Pengembangan Sistem Informasi Geografis Kependudukan Desa Tegalsambi.docx
+++ b/Rencana Pengembangan Sistem Informasi Geografis Kependudukan Desa Tegalsambi.docx
@@ -18,7 +18,6 @@
           <w:szCs w:val="28"/>
         </w:rPr>
       </w:pPr>
-      <w:bookmarkStart w:id="0" w:name="_GoBack"/>
       <w:proofErr w:type="spellStart"/>
       <w:r>
         <w:rPr>
@@ -162,6 +161,17 @@
           <w:szCs w:val="28"/>
         </w:rPr>
         <w:t xml:space="preserve"> </w:t>
+      </w:r>
+      <w:r>
+        <w:rPr>
+          <w:rFonts w:ascii="Times New Roman" w:hAnsi="Times New Roman" w:cs="Times New Roman"/>
+          <w:b/>
+          <w:bCs/>
+          <w:color w:val="auto"/>
+          <w:sz w:val="28"/>
+          <w:szCs w:val="28"/>
+        </w:rPr>
+        <w:br/>
       </w:r>
       <w:proofErr w:type="spellStart"/>
       <w:r>
@@ -249,7 +259,6 @@
         <w:t>Framework Laravel</w:t>
       </w:r>
     </w:p>
-    <w:bookmarkEnd w:id="0"/>
     <w:p/>
     <w:p/>
     <w:p>
@@ -262,7 +271,6 @@
           <w:szCs w:val="24"/>
         </w:rPr>
       </w:pPr>
-      <w:proofErr w:type="gramStart"/>
       <w:r>
         <w:rPr>
           <w:rFonts w:ascii="Times New Roman" w:hAnsi="Times New Roman" w:cs="Times New Roman"/>
@@ -271,7 +279,48 @@
           <w:sz w:val="24"/>
           <w:szCs w:val="24"/>
         </w:rPr>
-        <w:t>Nama :</w:t>
+        <w:t>Nama</w:t>
+      </w:r>
+      <w:r>
+        <w:rPr>
+          <w:rFonts w:ascii="Times New Roman" w:hAnsi="Times New Roman" w:cs="Times New Roman"/>
+          <w:b/>
+          <w:bCs/>
+          <w:sz w:val="24"/>
+          <w:szCs w:val="24"/>
+        </w:rPr>
+        <w:t xml:space="preserve"> </w:t>
+      </w:r>
+      <w:r>
+        <w:rPr>
+          <w:rFonts w:ascii="Times New Roman" w:hAnsi="Times New Roman" w:cs="Times New Roman"/>
+          <w:b/>
+          <w:bCs/>
+          <w:sz w:val="24"/>
+          <w:szCs w:val="24"/>
+        </w:rPr>
+        <w:t xml:space="preserve"> </w:t>
+      </w:r>
+      <w:proofErr w:type="gramStart"/>
+      <w:r>
+        <w:rPr>
+          <w:rFonts w:ascii="Times New Roman" w:hAnsi="Times New Roman" w:cs="Times New Roman"/>
+          <w:b/>
+          <w:bCs/>
+          <w:sz w:val="24"/>
+          <w:szCs w:val="24"/>
+        </w:rPr>
+        <w:t xml:space="preserve">  </w:t>
+      </w:r>
+      <w:r>
+        <w:rPr>
+          <w:rFonts w:ascii="Times New Roman" w:hAnsi="Times New Roman" w:cs="Times New Roman"/>
+          <w:b/>
+          <w:bCs/>
+          <w:sz w:val="24"/>
+          <w:szCs w:val="24"/>
+        </w:rPr>
+        <w:t>:</w:t>
       </w:r>
       <w:proofErr w:type="gramEnd"/>
       <w:r>
@@ -332,7 +381,7 @@
           <w:szCs w:val="24"/>
         </w:rPr>
       </w:pPr>
-      <w:proofErr w:type="gramStart"/>
+      <w:proofErr w:type="spellStart"/>
       <w:r>
         <w:rPr>
           <w:rFonts w:ascii="Times New Roman" w:hAnsi="Times New Roman" w:cs="Times New Roman"/>
@@ -341,7 +390,59 @@
           <w:sz w:val="24"/>
           <w:szCs w:val="24"/>
         </w:rPr>
-        <w:t>NIM :</w:t>
+        <w:t>N</w:t>
+      </w:r>
+      <w:r>
+        <w:rPr>
+          <w:rFonts w:ascii="Times New Roman" w:hAnsi="Times New Roman" w:cs="Times New Roman"/>
+          <w:b/>
+          <w:bCs/>
+          <w:sz w:val="24"/>
+          <w:szCs w:val="24"/>
+        </w:rPr>
+        <w:t>im</w:t>
+      </w:r>
+      <w:proofErr w:type="spellEnd"/>
+      <w:r>
+        <w:rPr>
+          <w:rFonts w:ascii="Times New Roman" w:hAnsi="Times New Roman" w:cs="Times New Roman"/>
+          <w:b/>
+          <w:bCs/>
+          <w:sz w:val="24"/>
+          <w:szCs w:val="24"/>
+        </w:rPr>
+        <w:t xml:space="preserve">     </w:t>
+      </w:r>
+      <w:proofErr w:type="gramStart"/>
+      <w:r>
+        <w:rPr>
+          <w:rFonts w:ascii="Times New Roman" w:hAnsi="Times New Roman" w:cs="Times New Roman"/>
+          <w:b/>
+          <w:bCs/>
+          <w:sz w:val="24"/>
+          <w:szCs w:val="24"/>
+        </w:rPr>
+        <w:t xml:space="preserve"> </w:t>
+      </w:r>
+      <w:r>
+        <w:rPr>
+          <w:rFonts w:ascii="Times New Roman" w:hAnsi="Times New Roman" w:cs="Times New Roman"/>
+          <w:b/>
+          <w:bCs/>
+          <w:sz w:val="24"/>
+          <w:szCs w:val="24"/>
+        </w:rPr>
+        <w:t xml:space="preserve"> </w:t>
+      </w:r>
+      <w:r>
+        <w:rPr>
+          <w:rFonts w:ascii="Times New Roman" w:hAnsi="Times New Roman" w:cs="Times New Roman"/>
+          <w:b/>
+          <w:bCs/>
+          <w:sz w:val="24"/>
+          <w:szCs w:val="24"/>
+        </w:rPr>
+        <w:t>:</w:t>
       </w:r>
       <w:proofErr w:type="gramEnd"/>
       <w:r>
@@ -352,17 +453,83 @@
         </w:rPr>
         <w:t> 231240001399</w:t>
       </w:r>
+      <w:bookmarkStart w:id="0" w:name="_GoBack"/>
+      <w:bookmarkEnd w:id="0"/>
     </w:p>
     <w:p>
       <w:pPr>
+        <w:pBdr>
+          <w:bottom w:val="single" w:sz="6" w:space="1" w:color="auto"/>
+        </w:pBdr>
         <w:spacing w:after="0" w:line="360" w:lineRule="auto"/>
         <w:jc w:val="both"/>
         <w:rPr>
           <w:rFonts w:ascii="Times New Roman" w:hAnsi="Times New Roman" w:cs="Times New Roman"/>
-          <w:sz w:val="24"/>
-          <w:szCs w:val="24"/>
+          <w:sz w:val="28"/>
+          <w:szCs w:val="28"/>
         </w:rPr>
       </w:pPr>
+      <w:proofErr w:type="gramStart"/>
+      <w:r>
+        <w:rPr>
+          <w:rStyle w:val="Strong"/>
+          <w:rFonts w:ascii="Times New Roman" w:hAnsi="Times New Roman" w:cs="Times New Roman"/>
+          <w:sz w:val="24"/>
+          <w:szCs w:val="24"/>
+          <w:shd w:val="clear" w:color="auto" w:fill="FFFFFF"/>
+        </w:rPr>
+        <w:t>GitHub :</w:t>
+      </w:r>
+      <w:proofErr w:type="gramEnd"/>
+      <w:r>
+        <w:rPr>
+          <w:rFonts w:ascii="Times New Roman" w:hAnsi="Times New Roman" w:cs="Times New Roman"/>
+          <w:sz w:val="24"/>
+          <w:szCs w:val="24"/>
+          <w:shd w:val="clear" w:color="auto" w:fill="FFFFFF"/>
+        </w:rPr>
+        <w:t> </w:t>
+      </w:r>
+      <w:hyperlink r:id="rId5" w:history="1">
+        <w:r>
+          <w:rPr>
+            <w:rStyle w:val="Hyperlink"/>
+            <w:rFonts w:ascii="Times New Roman" w:hAnsi="Times New Roman" w:cs="Times New Roman"/>
+            <w:sz w:val="24"/>
+            <w:szCs w:val="24"/>
+            <w:shd w:val="clear" w:color="auto" w:fill="FFFFFF"/>
+          </w:rPr>
+          <w:t>https://github.com/Abibsa/SI</w:t>
+        </w:r>
+        <w:r>
+          <w:rPr>
+            <w:rStyle w:val="Hyperlink"/>
+            <w:rFonts w:ascii="Times New Roman" w:hAnsi="Times New Roman" w:cs="Times New Roman"/>
+            <w:sz w:val="24"/>
+            <w:szCs w:val="24"/>
+            <w:shd w:val="clear" w:color="auto" w:fill="FFFFFF"/>
+          </w:rPr>
+          <w:t>G</w:t>
+        </w:r>
+        <w:r>
+          <w:rPr>
+            <w:rStyle w:val="Hyperlink"/>
+            <w:rFonts w:ascii="Times New Roman" w:hAnsi="Times New Roman" w:cs="Times New Roman"/>
+            <w:sz w:val="24"/>
+            <w:szCs w:val="24"/>
+            <w:shd w:val="clear" w:color="auto" w:fill="FFFFFF"/>
+          </w:rPr>
+          <w:t>-Desa-Tegalsambi.git</w:t>
+        </w:r>
+      </w:hyperlink>
+      <w:r>
+        <w:rPr>
+          <w:rFonts w:ascii="Times New Roman" w:hAnsi="Times New Roman" w:cs="Times New Roman"/>
+          <w:sz w:val="28"/>
+          <w:szCs w:val="28"/>
+        </w:rPr>
+        <w:t xml:space="preserve"> </w:t>
+      </w:r>
     </w:p>
     <w:p>
       <w:pPr>
@@ -5779,6 +5946,17 @@
         </w:rPr>
         <w:t>.</w:t>
       </w:r>
+    </w:p>
+    <w:p>
+      <w:pPr>
+        <w:spacing w:after="0" w:line="360" w:lineRule="auto"/>
+        <w:jc w:val="both"/>
+        <w:rPr>
+          <w:rFonts w:ascii="Times New Roman" w:hAnsi="Times New Roman" w:cs="Times New Roman"/>
+          <w:sz w:val="24"/>
+          <w:szCs w:val="24"/>
+        </w:rPr>
+      </w:pPr>
     </w:p>
     <w:p>
       <w:pPr>
@@ -8350,6 +8528,7 @@
   <w:style w:type="character" w:default="1" w:styleId="DefaultParagraphFont">
     <w:name w:val="Default Paragraph Font"/>
     <w:uiPriority w:val="1"/>
+    <w:semiHidden/>
     <w:unhideWhenUsed/>
   </w:style>
   <w:style w:type="table" w:default="1" w:styleId="TableNormal">
@@ -8398,6 +8577,52 @@
       <w:bCs/>
       <w:sz w:val="24"/>
       <w:szCs w:val="24"/>
+    </w:rPr>
+  </w:style>
+  <w:style w:type="character" w:styleId="Strong">
+    <w:name w:val="Strong"/>
+    <w:basedOn w:val="DefaultParagraphFont"/>
+    <w:uiPriority w:val="22"/>
+    <w:qFormat/>
+    <w:rsid w:val="00046ADE"/>
+    <w:rPr>
+      <w:b/>
+      <w:bCs/>
+    </w:rPr>
+  </w:style>
+  <w:style w:type="character" w:styleId="Hyperlink">
+    <w:name w:val="Hyperlink"/>
+    <w:basedOn w:val="DefaultParagraphFont"/>
+    <w:uiPriority w:val="99"/>
+    <w:unhideWhenUsed/>
+    <w:rsid w:val="00046ADE"/>
+    <w:rPr>
+      <w:color w:val="0000FF"/>
+      <w:u w:val="single"/>
+    </w:rPr>
+  </w:style>
+  <w:style w:type="character" w:styleId="UnresolvedMention">
+    <w:name w:val="Unresolved Mention"/>
+    <w:basedOn w:val="DefaultParagraphFont"/>
+    <w:uiPriority w:val="99"/>
+    <w:semiHidden/>
+    <w:unhideWhenUsed/>
+    <w:rsid w:val="009023F3"/>
+    <w:rPr>
+      <w:color w:val="605E5C"/>
+      <w:shd w:val="clear" w:color="auto" w:fill="E1DFDD"/>
+    </w:rPr>
+  </w:style>
+  <w:style w:type="character" w:styleId="FollowedHyperlink">
+    <w:name w:val="FollowedHyperlink"/>
+    <w:basedOn w:val="DefaultParagraphFont"/>
+    <w:uiPriority w:val="99"/>
+    <w:semiHidden/>
+    <w:unhideWhenUsed/>
+    <w:rsid w:val="009023F3"/>
+    <w:rPr>
+      <w:color w:val="954F72" w:themeColor="followedHyperlink"/>
+      <w:u w:val="single"/>
     </w:rPr>
   </w:style>
 </w:styles>

</xml_diff>